<commit_message>
Template para o 2º capítulo - fase de análise
</commit_message>
<xml_diff>
--- a/Relatorio_ES.docx
+++ b/Relatorio_ES.docx
@@ -3540,14 +3540,27 @@
       <w:r>
         <w:t xml:space="preserve">Figura </w:t>
       </w:r>
-      <w:fldSimple w:instr=" SEQ Figura \* ARABIC ">
-        <w:r>
-          <w:rPr>
-            <w:noProof/>
-          </w:rPr>
-          <w:t>1</w:t>
-        </w:r>
-      </w:fldSimple>
+      <w:r>
+        <w:fldChar w:fldCharType="begin"/>
+      </w:r>
+      <w:r>
+        <w:instrText xml:space="preserve"> SEQ Figura \* ARABIC </w:instrText>
+      </w:r>
+      <w:r>
+        <w:fldChar w:fldCharType="separate"/>
+      </w:r>
+      <w:r>
+        <w:rPr>
+          <w:noProof/>
+        </w:rPr>
+        <w:t>1</w:t>
+      </w:r>
+      <w:r>
+        <w:rPr>
+          <w:noProof/>
+        </w:rPr>
+        <w:fldChar w:fldCharType="end"/>
+      </w:r>
       <w:r>
         <w:t xml:space="preserve">- </w:t>
       </w:r>
@@ -3613,14 +3626,27 @@
       <w:r>
         <w:t xml:space="preserve">Figura </w:t>
       </w:r>
-      <w:fldSimple w:instr=" SEQ Figura \* ARABIC ">
-        <w:r>
-          <w:rPr>
-            <w:noProof/>
-          </w:rPr>
-          <w:t>2</w:t>
-        </w:r>
-      </w:fldSimple>
+      <w:r>
+        <w:fldChar w:fldCharType="begin"/>
+      </w:r>
+      <w:r>
+        <w:instrText xml:space="preserve"> SEQ Figura \* ARABIC </w:instrText>
+      </w:r>
+      <w:r>
+        <w:fldChar w:fldCharType="separate"/>
+      </w:r>
+      <w:r>
+        <w:rPr>
+          <w:noProof/>
+        </w:rPr>
+        <w:t>2</w:t>
+      </w:r>
+      <w:r>
+        <w:rPr>
+          <w:noProof/>
+        </w:rPr>
+        <w:fldChar w:fldCharType="end"/>
+      </w:r>
       <w:r>
         <w:t xml:space="preserve"> - Quadro Trello durante o Sprint 2</w:t>
       </w:r>
@@ -4032,14 +4058,27 @@
       <w:r>
         <w:t xml:space="preserve">Figura </w:t>
       </w:r>
-      <w:fldSimple w:instr=" SEQ Figura \* ARABIC ">
-        <w:r>
-          <w:rPr>
-            <w:noProof/>
-          </w:rPr>
-          <w:t>3</w:t>
-        </w:r>
-      </w:fldSimple>
+      <w:r>
+        <w:fldChar w:fldCharType="begin"/>
+      </w:r>
+      <w:r>
+        <w:instrText xml:space="preserve"> SEQ Figura \* ARABIC </w:instrText>
+      </w:r>
+      <w:r>
+        <w:fldChar w:fldCharType="separate"/>
+      </w:r>
+      <w:r>
+        <w:rPr>
+          <w:noProof/>
+        </w:rPr>
+        <w:t>3</w:t>
+      </w:r>
+      <w:r>
+        <w:rPr>
+          <w:noProof/>
+        </w:rPr>
+        <w:fldChar w:fldCharType="end"/>
+      </w:r>
       <w:r>
         <w:t xml:space="preserve"> – GitHub para controlo de versões e manutenção de histórico</w:t>
       </w:r>
@@ -4446,15 +4485,11 @@
     </w:p>
     <w:p>
       <w:pPr>
-        <w:ind w:firstLine="0"/>
-      </w:pPr>
-    </w:p>
-    <w:p>
-      <w:pPr>
         <w:pStyle w:val="Heading3"/>
       </w:pPr>
       <w:bookmarkStart w:id="13" w:name="_Toc199496843"/>
       <w:r>
+        <w:lastRenderedPageBreak/>
         <w:t>Sprint 2 – Fase de análise (</w:t>
       </w:r>
       <w:r>
@@ -5188,123 +5223,195 @@
     <w:p>
       <w:pPr>
         <w:pStyle w:val="Heading1"/>
+        <w:ind w:firstLine="0"/>
       </w:pPr>
       <w:bookmarkStart w:id="16" w:name="_Toc199496846"/>
       <w:r>
         <w:lastRenderedPageBreak/>
-        <w:t>Fase de Análise / Modelação do Domínio do Problema</w:t>
+        <w:t xml:space="preserve"> </w:t>
+      </w:r>
+      <w:r>
+        <w:t xml:space="preserve">Fase de Análise </w:t>
       </w:r>
       <w:bookmarkEnd w:id="16"/>
     </w:p>
     <w:p>
-      <w:r>
-        <w:t>Esta fase centra-se na compreensão do problema e na identificação dos requisitos do sistema:</w:t>
-      </w:r>
-    </w:p>
-    <w:p>
-      <w:pPr>
-        <w:numPr>
-          <w:ilvl w:val="0"/>
-          <w:numId w:val="7"/>
-        </w:numPr>
-      </w:pPr>
-      <w:r>
-        <w:rPr>
-          <w:b/>
-          <w:bCs/>
-        </w:rPr>
-        <w:t>Recolha de informação:</w:t>
-      </w:r>
-    </w:p>
-    <w:p>
-      <w:pPr>
-        <w:numPr>
-          <w:ilvl w:val="1"/>
-          <w:numId w:val="7"/>
-        </w:numPr>
-      </w:pPr>
-      <w:r>
-        <w:t>Análise da aplicação Airbnb real e pesquisa de plataformas semelhantes.</w:t>
-      </w:r>
-    </w:p>
-    <w:p>
-      <w:pPr>
-        <w:numPr>
-          <w:ilvl w:val="1"/>
-          <w:numId w:val="7"/>
-        </w:numPr>
-      </w:pPr>
-      <w:r>
-        <w:t>Levantamento inicial de requisitos através de User Stories e Casos de Uso.</w:t>
-      </w:r>
-    </w:p>
-    <w:p>
-      <w:pPr>
-        <w:numPr>
-          <w:ilvl w:val="0"/>
-          <w:numId w:val="7"/>
-        </w:numPr>
-      </w:pPr>
-      <w:r>
-        <w:rPr>
-          <w:b/>
-          <w:bCs/>
-        </w:rPr>
-        <w:t>Análise e validação da informação/documentação:</w:t>
-      </w:r>
-    </w:p>
-    <w:p>
-      <w:pPr>
-        <w:numPr>
-          <w:ilvl w:val="1"/>
-          <w:numId w:val="7"/>
-        </w:numPr>
-      </w:pPr>
-      <w:r>
-        <w:t>Organização e validação dos requisitos funcionais (ex: "o utilizador pode reservar um alojamento</w:t>
-      </w:r>
-      <w:r>
-        <w:t>"</w:t>
-      </w:r>
-      <w:r>
-        <w:t xml:space="preserve">, “o </w:t>
-      </w:r>
-      <w:r>
-        <w:t>hóspede pode avaliar o</w:t>
-      </w:r>
-      <w:r>
-        <w:t xml:space="preserve"> alojamento </w:t>
-      </w:r>
-      <w:r>
-        <w:t>em que esteve”</w:t>
-      </w:r>
-      <w:r>
-        <w:t>).</w:t>
-      </w:r>
-    </w:p>
-    <w:p>
-      <w:pPr>
-        <w:numPr>
-          <w:ilvl w:val="1"/>
-          <w:numId w:val="7"/>
-        </w:numPr>
-      </w:pPr>
-      <w:r>
-        <w:t>Identificação dos requisitos não funcionais (ex: desempenho, segurança, usabilidade).</w:t>
-      </w:r>
-    </w:p>
-    <w:p>
-      <w:pPr>
-        <w:numPr>
-          <w:ilvl w:val="1"/>
-          <w:numId w:val="7"/>
-        </w:numPr>
-      </w:pPr>
-      <w:r>
-        <w:t>Quando possível, conversão de requisitos não funcionais em requisitos funcionais mensuráveis (ex: "a aplicação deve responder em menos de 2 segundos</w:t>
-      </w:r>
-      <w:r>
-        <w:t>").</w:t>
+      <w:pPr>
+        <w:pStyle w:val="Heading2"/>
+      </w:pPr>
+      <w:r>
+        <w:t>Engenharia de Requisitos</w:t>
+      </w:r>
+    </w:p>
+    <w:p>
+      <w:pPr>
+        <w:jc w:val="both"/>
+      </w:pPr>
+      <w:r>
+        <w:t xml:space="preserve">A fase de análise é essencial no desenvolvimento de software, pois permite compreender de forma aprofundada o domínio do problema e estabelecer as bases para </w:t>
+      </w:r>
+      <w:r>
+        <w:t>a fase de desenho</w:t>
+      </w:r>
+      <w:r>
+        <w:t xml:space="preserve">. </w:t>
+      </w:r>
+      <w:r>
+        <w:t>O seu foco reside</w:t>
+      </w:r>
+      <w:r>
+        <w:t xml:space="preserve"> na identificação, análise e validação dos requisitos do sistema.</w:t>
+      </w:r>
+    </w:p>
+    <w:p>
+      <w:pPr>
+        <w:jc w:val="both"/>
+      </w:pPr>
+      <w:r>
+        <w:t>No âmbito da Engenharia de Requisitos, são realizadas atividades específicas para definir o que o sistema deve fazer (requisitos funcionais) e como ele deve operar (requisitos não funcionais)</w:t>
+      </w:r>
+      <w:sdt>
+        <w:sdtPr>
+          <w:id w:val="-1453480392"/>
+          <w:citation/>
+        </w:sdtPr>
+        <w:sdtContent>
+          <w:r>
+            <w:fldChar w:fldCharType="begin"/>
+          </w:r>
+          <w:r>
+            <w:instrText xml:space="preserve"> CITATION Val20 \l 2070 </w:instrText>
+          </w:r>
+          <w:r>
+            <w:fldChar w:fldCharType="separate"/>
+          </w:r>
+          <w:r>
+            <w:rPr>
+              <w:noProof/>
+            </w:rPr>
+            <w:t xml:space="preserve"> (Valente, 2020)</w:t>
+          </w:r>
+          <w:r>
+            <w:fldChar w:fldCharType="end"/>
+          </w:r>
+        </w:sdtContent>
+      </w:sdt>
+      <w:r>
+        <w:t xml:space="preserve">. </w:t>
+      </w:r>
+      <w:r>
+        <w:t>Requisitos funcionais descrevem as funcionalidades e os serviços a serem implementados, como, por exemplo, permitir a pesquisa e a reserva de alojamentos.</w:t>
+      </w:r>
+      <w:r>
+        <w:t xml:space="preserve"> </w:t>
+      </w:r>
+      <w:r>
+        <w:t>Requisitos não funcionais especificam atributos de qualidade e restrições, tais como desempenho, segurança, usabilidade e disponibilidade, que condicionam o comportamento do sistema.</w:t>
+      </w:r>
+    </w:p>
+    <w:p>
+      <w:pPr>
+        <w:jc w:val="both"/>
+      </w:pPr>
+      <w:r>
+        <w:t>Para a recolha de informação, recorremos a técnicas como a análise do sistema real do Airbnb e o estudo da utilização da aplicação, identificando funcionalidades e características essenciais. Além disso, consideramos a simulação de uma entrevista com utilizadores reais da plataforma, que, apesar de não ser aplicada nesta fase académica, seria fundamental num projeto real para obter feedback direto e levantar requisitos relevantes.</w:t>
+      </w:r>
+    </w:p>
+    <w:p>
+      <w:pPr>
+        <w:jc w:val="both"/>
+      </w:pPr>
+      <w:r>
+        <w:t>A modelação inclui também a utilização de user stories, que permitem descrever de forma centrada no utilizador as funcionalidades desejadas, e de diagramas de casos de uso (UML), que representam graficamente as interações entre os atores e o sistema.</w:t>
+      </w:r>
+    </w:p>
+    <w:p>
+      <w:pPr>
+        <w:jc w:val="both"/>
+      </w:pPr>
+      <w:r>
+        <w:t>No que diz respeito à especificação dos requisitos, será elaborado um documento formal baseado na norma IEEE/ANSI 830-1993, que, embora tenha sido proposto no contexto de processos waterfall na década de 1990</w:t>
+      </w:r>
+      <w:sdt>
+        <w:sdtPr>
+          <w:id w:val="-275484819"/>
+          <w:citation/>
+        </w:sdtPr>
+        <w:sdtContent>
+          <w:r>
+            <w:fldChar w:fldCharType="begin"/>
+          </w:r>
+          <w:r>
+            <w:instrText xml:space="preserve"> CITATION Val20 \l 2070 </w:instrText>
+          </w:r>
+          <w:r>
+            <w:fldChar w:fldCharType="separate"/>
+          </w:r>
+          <w:r>
+            <w:rPr>
+              <w:noProof/>
+            </w:rPr>
+            <w:t xml:space="preserve"> (Valente, 2020)</w:t>
+          </w:r>
+          <w:r>
+            <w:fldChar w:fldCharType="end"/>
+          </w:r>
+        </w:sdtContent>
+      </w:sdt>
+      <w:r>
+        <w:t>, se revela relevante para este trabalho académico. Esta norma proporciona uma estrutura clara e completa para a documentação dos requisitos, assegurando a consistência e a rastreabilidade, mesmo num contexto ágil e académico.</w:t>
+      </w:r>
+    </w:p>
+    <w:p>
+      <w:pPr>
+        <w:jc w:val="both"/>
+      </w:pPr>
+    </w:p>
+    <w:p>
+      <w:pPr>
+        <w:pStyle w:val="Heading2"/>
+      </w:pPr>
+      <w:r>
+        <w:lastRenderedPageBreak/>
+        <w:t>Técnicas de obtenção de Requisitos</w:t>
+      </w:r>
+    </w:p>
+    <w:p>
+      <w:pPr>
+        <w:pStyle w:val="Heading3"/>
+        <w:rPr>
+          <w:rFonts w:ascii="Times New Roman" w:hAnsi="Times New Roman"/>
+          <w:sz w:val="24"/>
+          <w:szCs w:val="24"/>
+          <w:lang w:eastAsia="pt-PT"/>
+        </w:rPr>
+      </w:pPr>
+      <w:r>
+        <w:t>Análise do sistema real Airbnb e estudo da utilização da aplicação</w:t>
+      </w:r>
+    </w:p>
+    <w:p>
+      <w:pPr>
+        <w:pStyle w:val="Heading3"/>
+      </w:pPr>
+      <w:r>
+        <w:t xml:space="preserve"> Simulação de entrevistas a utilizadores (como técnica que seria aplicada num projeto real)</w:t>
+      </w:r>
+    </w:p>
+    <w:p>
+      <w:pPr>
+        <w:pStyle w:val="Heading3"/>
+      </w:pPr>
+      <w:r>
+        <w:t>User stories para descrever funcionalidades centradas no utilizador</w:t>
+      </w:r>
+    </w:p>
+    <w:p>
+      <w:pPr>
+        <w:pStyle w:val="Heading3"/>
+      </w:pPr>
+      <w:r>
+        <w:t xml:space="preserve"> Casos de uso (UML) para representação gráfica das interações</w:t>
       </w:r>
     </w:p>
     <w:p>
@@ -5314,77 +5421,64 @@
     </w:p>
     <w:p>
       <w:pPr>
-        <w:numPr>
-          <w:ilvl w:val="0"/>
-          <w:numId w:val="7"/>
-        </w:numPr>
-      </w:pPr>
-      <w:r>
-        <w:rPr>
-          <w:b/>
-          <w:bCs/>
-        </w:rPr>
-        <w:t>Modelação de Casos de Uso:</w:t>
-      </w:r>
-    </w:p>
-    <w:p>
-      <w:pPr>
-        <w:numPr>
-          <w:ilvl w:val="1"/>
-          <w:numId w:val="7"/>
-        </w:numPr>
-      </w:pPr>
-      <w:r>
-        <w:t>Elaboração do Diagrama de Casos de Uso em UML.</w:t>
-      </w:r>
-    </w:p>
-    <w:p>
-      <w:pPr>
-        <w:numPr>
-          <w:ilvl w:val="1"/>
-          <w:numId w:val="7"/>
-        </w:numPr>
-      </w:pPr>
-      <w:r>
-        <w:t>Descrição detalhada de cada caso de uso segundo a template fornecida, com atores, fluxo principal, exceções, etc.</w:t>
-      </w:r>
-    </w:p>
-    <w:p>
-      <w:pPr>
-        <w:numPr>
-          <w:ilvl w:val="1"/>
-          <w:numId w:val="7"/>
-        </w:numPr>
-      </w:pPr>
-      <w:r>
-        <w:t>Especificação e categorização de todos os requisitos levantados.</w:t>
+        <w:pStyle w:val="Heading2"/>
+      </w:pPr>
+      <w:r>
+        <w:t>Especificação de requisitos</w:t>
       </w:r>
     </w:p>
     <w:p/>
     <w:p>
-      <w:pPr>
-        <w:spacing w:line="240" w:lineRule="auto"/>
-        <w:ind w:firstLine="0"/>
-        <w:rPr>
-          <w:rFonts w:cs="Arial"/>
-          <w:b/>
-          <w:bCs/>
-          <w:iCs/>
-          <w:sz w:val="34"/>
-          <w:szCs w:val="28"/>
-        </w:rPr>
-      </w:pPr>
-      <w:r>
-        <w:br w:type="page"/>
-      </w:r>
-    </w:p>
+      <w:r>
+        <w:t>Elaboração de um documento formal de requisitos com base na norma IEEE/ANSI 830-1993</w:t>
+      </w:r>
+    </w:p>
+    <w:p/>
+    <w:p>
+      <w:pPr>
+        <w:pStyle w:val="Heading2"/>
+      </w:pPr>
+      <w:r>
+        <w:t xml:space="preserve">Artefatos produzidos </w:t>
+      </w:r>
+    </w:p>
+    <w:p>
+      <w:pPr>
+        <w:pStyle w:val="Heading3"/>
+        <w:rPr>
+          <w:rFonts w:ascii="Times New Roman" w:hAnsi="Times New Roman"/>
+          <w:sz w:val="24"/>
+          <w:szCs w:val="24"/>
+          <w:lang w:eastAsia="pt-PT"/>
+        </w:rPr>
+      </w:pPr>
+      <w:r>
+        <w:t>Tabela de requisitos (funcionais e não funcionais)</w:t>
+      </w:r>
+    </w:p>
+    <w:p>
+      <w:pPr>
+        <w:pStyle w:val="Heading3"/>
+      </w:pPr>
+      <w:r>
+        <w:t>User stories detalhadas</w:t>
+      </w:r>
+    </w:p>
+    <w:p>
+      <w:pPr>
+        <w:pStyle w:val="Heading3"/>
+      </w:pPr>
+      <w:r>
+        <w:t>Diagrama de casos de uso UML</w:t>
+      </w:r>
+    </w:p>
+    <w:p/>
     <w:p>
       <w:pPr>
         <w:pStyle w:val="Heading1"/>
       </w:pPr>
       <w:bookmarkStart w:id="17" w:name="_Toc199496847"/>
       <w:r>
-        <w:lastRenderedPageBreak/>
         <w:t>Fase de Desenho / Modelação do Domínio do Sistema (Solução)</w:t>
       </w:r>
       <w:bookmarkEnd w:id="17"/>
@@ -5428,6 +5522,7 @@
         </w:numPr>
       </w:pPr>
       <w:r>
+        <w:lastRenderedPageBreak/>
         <w:t>Diagrama de Classes para modelar as entidades principais, os seus atributos, métodos e relações.</w:t>
       </w:r>
     </w:p>
@@ -5653,121 +5748,14 @@
     </w:p>
     <w:p/>
     <w:p>
-      <w:r>
-        <w:fldChar w:fldCharType="end"/>
-      </w:r>
-      <w:hyperlink r:id="rId16" w:history="1">
-        <w:r>
-          <w:rPr>
-            <w:rStyle w:val="Hyperlink"/>
-          </w:rPr>
-          <w:t>https://www.atlassian.com/blog/trello/how-to-scrum-and-trello-for-teams-at-work</w:t>
-        </w:r>
-      </w:hyperlink>
-      <w:r>
-        <w:t xml:space="preserve"> (último acesso 0</w:t>
-      </w:r>
-      <w:r>
-        <w:t>6</w:t>
-      </w:r>
-      <w:r>
-        <w:t>/04/2025)</w:t>
-      </w:r>
-    </w:p>
-    <w:p>
-      <w:hyperlink r:id="rId17">
-        <w:r>
-          <w:rPr>
-            <w:rStyle w:val="Hyperlink"/>
-          </w:rPr>
-          <w:t>https://www.airbnb.com/help/article/2503</w:t>
-        </w:r>
-      </w:hyperlink>
-      <w:r>
-        <w:t xml:space="preserve"> (último acesso 0</w:t>
-      </w:r>
-      <w:r>
-        <w:t>9</w:t>
-      </w:r>
-      <w:r>
-        <w:t>/04/2025)</w:t>
-      </w:r>
-    </w:p>
-    <w:p>
-      <w:hyperlink r:id="rId18">
-        <w:r>
-          <w:rPr>
-            <w:rStyle w:val="Hyperlink"/>
-          </w:rPr>
-          <w:t>https://www.mountaingoatsoftware.com/agile/scrum/meetings</w:t>
-        </w:r>
-      </w:hyperlink>
-      <w:r>
-        <w:t xml:space="preserve"> (último acesso 10/04/2025)</w:t>
-      </w:r>
-    </w:p>
-    <w:p>
-      <w:hyperlink r:id="rId19">
-        <w:r>
-          <w:rPr>
-            <w:rStyle w:val="Hyperlink"/>
-          </w:rPr>
-          <w:t>https://www.mountaingoatsoftware.com/agile/agile-planning</w:t>
-        </w:r>
-      </w:hyperlink>
-      <w:r>
-        <w:t xml:space="preserve"> (último acesso 10/04/2025)</w:t>
-      </w:r>
-    </w:p>
-    <w:p>
-      <w:hyperlink r:id="rId20">
-        <w:r>
-          <w:rPr>
-            <w:rStyle w:val="Hyperlink"/>
-          </w:rPr>
-          <w:t>https://www.knowledgehut.com/tutorials/scrum-tutorial/scrum-artifacts-overview</w:t>
-        </w:r>
-      </w:hyperlink>
-      <w:r>
-        <w:t xml:space="preserve"> (último acesso 10/04/2025)</w:t>
-      </w:r>
-    </w:p>
-    <w:p>
-      <w:hyperlink r:id="rId21">
-        <w:r>
-          <w:rPr>
-            <w:rStyle w:val="Hyperlink"/>
-          </w:rPr>
-          <w:t>https://agilemodeling.com/artifacts/systemUseCase.htm</w:t>
-        </w:r>
-      </w:hyperlink>
-      <w:r>
-        <w:t xml:space="preserve"> (último acesso 0</w:t>
-      </w:r>
-      <w:r>
-        <w:t>9</w:t>
-      </w:r>
-      <w:r>
-        <w:t>/04/2025)</w:t>
-      </w:r>
-    </w:p>
-    <w:p>
       <w:pPr>
         <w:rPr>
           <w:b/>
           <w:bCs/>
         </w:rPr>
       </w:pPr>
-      <w:hyperlink r:id="rId22">
-        <w:r>
-          <w:rPr>
-            <w:rStyle w:val="Hyperlink"/>
-          </w:rPr>
-          <w:t>https://www.visual-paradigm.com/guide/uml-unified-modeling-language/what-is-uml/</w:t>
-        </w:r>
-      </w:hyperlink>
-      <w:r>
-        <w:t xml:space="preserve"> (último acesso 10/04/2025)</w:t>
+      <w:r>
+        <w:fldChar w:fldCharType="end"/>
       </w:r>
     </w:p>
     <w:p/>
@@ -5780,296 +5768,6 @@
       </w:pPr>
       <w:r>
         <w:br w:type="page"/>
-      </w:r>
-      <w:r>
-        <w:rPr>
-          <w:b/>
-          <w:bCs/>
-          <w:color w:val="FF0000"/>
-        </w:rPr>
-        <w:lastRenderedPageBreak/>
-        <w:t xml:space="preserve">Engenharia de Requisitos </w:t>
-      </w:r>
-    </w:p>
-    <w:p>
-      <w:pPr>
-        <w:rPr>
-          <w:color w:val="FF0000"/>
-        </w:rPr>
-      </w:pPr>
-      <w:r>
-        <w:rPr>
-          <w:color w:val="FF0000"/>
-        </w:rPr>
-        <w:t xml:space="preserve">Os requisitos de um sistema definem </w:t>
-      </w:r>
-      <w:r>
-        <w:rPr>
-          <w:i/>
-          <w:iCs/>
-          <w:color w:val="FF0000"/>
-        </w:rPr>
-        <w:t xml:space="preserve">o que </w:t>
-      </w:r>
-      <w:r>
-        <w:rPr>
-          <w:color w:val="FF0000"/>
-        </w:rPr>
-        <w:t xml:space="preserve">ele deve fazer e </w:t>
-      </w:r>
-      <w:r>
-        <w:rPr>
-          <w:i/>
-          <w:iCs/>
-          <w:color w:val="FF0000"/>
-        </w:rPr>
-        <w:t xml:space="preserve">como </w:t>
-      </w:r>
-      <w:r>
-        <w:rPr>
-          <w:color w:val="FF0000"/>
-        </w:rPr>
-        <w:t xml:space="preserve">ele deve operar. Assim, aEngenharia de Requisitos inclui o conjunto de atividades realizadas com o objetivo de definir,analisar, documentar e validar os requisitos de um sistema. Em uma primeira classificação, osrequisitos podem ser </w:t>
-      </w:r>
-      <w:r>
-        <w:rPr>
-          <w:b/>
-          <w:bCs/>
-          <w:color w:val="FF0000"/>
-        </w:rPr>
-        <w:t xml:space="preserve">funcionais </w:t>
-      </w:r>
-      <w:r>
-        <w:rPr>
-          <w:color w:val="FF0000"/>
-        </w:rPr>
-        <w:t xml:space="preserve">ou </w:t>
-      </w:r>
-      <w:r>
-        <w:rPr>
-          <w:b/>
-          <w:bCs/>
-          <w:color w:val="FF0000"/>
-        </w:rPr>
-        <w:t>não-funcionais</w:t>
-      </w:r>
-      <w:r>
-        <w:rPr>
-          <w:color w:val="FF0000"/>
-        </w:rPr>
-        <w:t>.</w:t>
-      </w:r>
-    </w:p>
-    <w:p>
-      <w:pPr>
-        <w:rPr>
-          <w:color w:val="FF0000"/>
-        </w:rPr>
-      </w:pPr>
-      <w:r>
-        <w:rPr>
-          <w:color w:val="FF0000"/>
-        </w:rPr>
-        <w:t xml:space="preserve">Requisitos funcionais definem </w:t>
-      </w:r>
-      <w:r>
-        <w:rPr>
-          <w:i/>
-          <w:iCs/>
-          <w:color w:val="FF0000"/>
-        </w:rPr>
-        <w:t xml:space="preserve">o que </w:t>
-      </w:r>
-      <w:r>
-        <w:rPr>
-          <w:color w:val="FF0000"/>
-        </w:rPr>
-        <w:t>um sistema deve fazer; isto é, quais funcionalidades ou serviçosele deve implementar.</w:t>
-      </w:r>
-    </w:p>
-    <w:p>
-      <w:pPr>
-        <w:rPr>
-          <w:color w:val="FF0000"/>
-        </w:rPr>
-      </w:pPr>
-      <w:r>
-        <w:rPr>
-          <w:color w:val="FF0000"/>
-        </w:rPr>
-        <w:t xml:space="preserve">Já os requisitos não-funcionais definem </w:t>
-      </w:r>
-      <w:r>
-        <w:rPr>
-          <w:i/>
-          <w:iCs/>
-          <w:color w:val="FF0000"/>
-        </w:rPr>
-        <w:t xml:space="preserve">como </w:t>
-      </w:r>
-      <w:r>
-        <w:rPr>
-          <w:color w:val="FF0000"/>
-        </w:rPr>
-        <w:t>um sistema deve operar, sob quais restrições e comqual qualidade de serviço. São exemplos de requisitos não-funcionais: desempenho, disponibilidade,tolerância a falhas, segurança, privacidade, interoperabilidade, capacidade, manutenibilidade eusabilidade.</w:t>
-      </w:r>
-    </w:p>
-    <w:p>
-      <w:pPr>
-        <w:rPr>
-          <w:color w:val="FF0000"/>
-        </w:rPr>
-      </w:pPr>
-      <w:r>
-        <w:rPr>
-          <w:color w:val="FF0000"/>
-        </w:rPr>
-        <w:t xml:space="preserve">Por exemplo, suponha um sistema de </w:t>
-      </w:r>
-      <w:r>
-        <w:rPr>
-          <w:i/>
-          <w:iCs/>
-          <w:color w:val="FF0000"/>
-        </w:rPr>
-        <w:t>home-banking</w:t>
-      </w:r>
-      <w:r>
-        <w:rPr>
-          <w:color w:val="FF0000"/>
-        </w:rPr>
-        <w:t>. Nesse caso, os requisitos funcionais inclueminformar o saldo da conta, informar o extrato, realizar transferência entre contas, pagar um boletobancário, cancelar um cartão de débito, etc. Já os requisitos não-funcionais, dentre outros, incluem:</w:t>
-      </w:r>
-    </w:p>
-    <w:p>
-      <w:pPr>
-        <w:rPr>
-          <w:color w:val="FF0000"/>
-        </w:rPr>
-      </w:pPr>
-    </w:p>
-    <w:p>
-      <w:pPr>
-        <w:rPr>
-          <w:color w:val="FF0000"/>
-        </w:rPr>
-      </w:pPr>
-      <w:r>
-        <w:rPr>
-          <w:color w:val="FF0000"/>
-        </w:rPr>
-        <w:t>Desempenho: informar o saldo da conta em menos de 3 segundos;</w:t>
-      </w:r>
-    </w:p>
-    <w:p>
-      <w:pPr>
-        <w:rPr>
-          <w:color w:val="FF0000"/>
-        </w:rPr>
-      </w:pPr>
-      <w:r>
-        <w:rPr>
-          <w:color w:val="FF0000"/>
-        </w:rPr>
-        <w:t>Disponibilidade: estar no ar 99% do tempo;</w:t>
-      </w:r>
-    </w:p>
-    <w:p>
-      <w:pPr>
-        <w:rPr>
-          <w:color w:val="FF0000"/>
-        </w:rPr>
-      </w:pPr>
-      <w:r>
-        <w:rPr>
-          <w:color w:val="FF0000"/>
-        </w:rPr>
-        <w:t>Tolerância a falhas: continuar operando mesmo se um determinado centro de dados cair;</w:t>
-      </w:r>
-    </w:p>
-    <w:p>
-      <w:pPr>
-        <w:rPr>
-          <w:color w:val="FF0000"/>
-        </w:rPr>
-      </w:pPr>
-      <w:r>
-        <w:rPr>
-          <w:color w:val="FF0000"/>
-        </w:rPr>
-        <w:t>Segurança: criptografar todos os dados trocados com as agências;</w:t>
-      </w:r>
-    </w:p>
-    <w:p>
-      <w:pPr>
-        <w:rPr>
-          <w:color w:val="FF0000"/>
-        </w:rPr>
-      </w:pPr>
-      <w:r>
-        <w:rPr>
-          <w:color w:val="FF0000"/>
-        </w:rPr>
-        <w:t>Privacidade: não disponibilizar para terceiros dados de clientes;</w:t>
-      </w:r>
-    </w:p>
-    <w:p>
-      <w:pPr>
-        <w:rPr>
-          <w:color w:val="FF0000"/>
-        </w:rPr>
-      </w:pPr>
-      <w:r>
-        <w:rPr>
-          <w:color w:val="FF0000"/>
-        </w:rPr>
-        <w:t>Interoperabilidade: integrar-se com os sistemas do Banco Central;</w:t>
-      </w:r>
-    </w:p>
-    <w:p>
-      <w:pPr>
-        <w:rPr>
-          <w:color w:val="FF0000"/>
-        </w:rPr>
-      </w:pPr>
-      <w:r>
-        <w:rPr>
-          <w:color w:val="FF0000"/>
-        </w:rPr>
-        <w:t>Capacidade: ser capaz de armazenar dados de 1 milhão de clientes;</w:t>
-      </w:r>
-    </w:p>
-    <w:p>
-      <w:pPr>
-        <w:rPr>
-          <w:color w:val="FF0000"/>
-        </w:rPr>
-      </w:pPr>
-      <w:r>
-        <w:rPr>
-          <w:color w:val="FF0000"/>
-        </w:rPr>
-        <w:t>Usabilidade: ter uma versão para deficientes visuais.</w:t>
-      </w:r>
-      <w:r>
-        <w:rPr>
-          <w:color w:val="FF0000"/>
-        </w:rPr>
-        <w:t xml:space="preserve">    </w:t>
-      </w:r>
-    </w:p>
-    <w:p>
-      <w:pPr>
-        <w:ind w:firstLine="0"/>
-        <w:rPr>
-          <w:color w:val="FF0000"/>
-        </w:rPr>
-      </w:pPr>
-      <w:r>
-        <w:rPr>
-          <w:color w:val="FF0000"/>
-        </w:rPr>
-        <w:t xml:space="preserve"> -&gt; LIVRO ENGENHARIA DE SOFTWARE MODERNA</w:t>
       </w:r>
     </w:p>
     <w:p>
@@ -11128,6 +10826,155 @@
     </w:lvl>
   </w:abstractNum>
   <w:abstractNum w:abstractNumId="35" w15:restartNumberingAfterBreak="0">
+    <w:nsid w:val="64CD5E22"/>
+    <w:multiLevelType w:val="multilevel"/>
+    <w:tmpl w:val="18FA8398"/>
+    <w:lvl w:ilvl="0">
+      <w:start w:val="1"/>
+      <w:numFmt w:val="bullet"/>
+      <w:lvlText w:val=""/>
+      <w:lvlJc w:val="left"/>
+      <w:pPr>
+        <w:tabs>
+          <w:tab w:val="num" w:pos="720"/>
+        </w:tabs>
+        <w:ind w:left="720" w:hanging="360"/>
+      </w:pPr>
+      <w:rPr>
+        <w:rFonts w:ascii="Symbol" w:hAnsi="Symbol" w:hint="default"/>
+        <w:sz w:val="20"/>
+      </w:rPr>
+    </w:lvl>
+    <w:lvl w:ilvl="1" w:tentative="1">
+      <w:start w:val="1"/>
+      <w:numFmt w:val="bullet"/>
+      <w:lvlText w:val="o"/>
+      <w:lvlJc w:val="left"/>
+      <w:pPr>
+        <w:tabs>
+          <w:tab w:val="num" w:pos="1440"/>
+        </w:tabs>
+        <w:ind w:left="1440" w:hanging="360"/>
+      </w:pPr>
+      <w:rPr>
+        <w:rFonts w:ascii="Courier New" w:hAnsi="Courier New" w:hint="default"/>
+        <w:sz w:val="20"/>
+      </w:rPr>
+    </w:lvl>
+    <w:lvl w:ilvl="2" w:tentative="1">
+      <w:start w:val="1"/>
+      <w:numFmt w:val="bullet"/>
+      <w:lvlText w:val=""/>
+      <w:lvlJc w:val="left"/>
+      <w:pPr>
+        <w:tabs>
+          <w:tab w:val="num" w:pos="2160"/>
+        </w:tabs>
+        <w:ind w:left="2160" w:hanging="360"/>
+      </w:pPr>
+      <w:rPr>
+        <w:rFonts w:ascii="Wingdings" w:hAnsi="Wingdings" w:hint="default"/>
+        <w:sz w:val="20"/>
+      </w:rPr>
+    </w:lvl>
+    <w:lvl w:ilvl="3" w:tentative="1">
+      <w:start w:val="1"/>
+      <w:numFmt w:val="bullet"/>
+      <w:lvlText w:val=""/>
+      <w:lvlJc w:val="left"/>
+      <w:pPr>
+        <w:tabs>
+          <w:tab w:val="num" w:pos="2880"/>
+        </w:tabs>
+        <w:ind w:left="2880" w:hanging="360"/>
+      </w:pPr>
+      <w:rPr>
+        <w:rFonts w:ascii="Wingdings" w:hAnsi="Wingdings" w:hint="default"/>
+        <w:sz w:val="20"/>
+      </w:rPr>
+    </w:lvl>
+    <w:lvl w:ilvl="4" w:tentative="1">
+      <w:start w:val="1"/>
+      <w:numFmt w:val="bullet"/>
+      <w:lvlText w:val=""/>
+      <w:lvlJc w:val="left"/>
+      <w:pPr>
+        <w:tabs>
+          <w:tab w:val="num" w:pos="3600"/>
+        </w:tabs>
+        <w:ind w:left="3600" w:hanging="360"/>
+      </w:pPr>
+      <w:rPr>
+        <w:rFonts w:ascii="Wingdings" w:hAnsi="Wingdings" w:hint="default"/>
+        <w:sz w:val="20"/>
+      </w:rPr>
+    </w:lvl>
+    <w:lvl w:ilvl="5" w:tentative="1">
+      <w:start w:val="1"/>
+      <w:numFmt w:val="bullet"/>
+      <w:lvlText w:val=""/>
+      <w:lvlJc w:val="left"/>
+      <w:pPr>
+        <w:tabs>
+          <w:tab w:val="num" w:pos="4320"/>
+        </w:tabs>
+        <w:ind w:left="4320" w:hanging="360"/>
+      </w:pPr>
+      <w:rPr>
+        <w:rFonts w:ascii="Wingdings" w:hAnsi="Wingdings" w:hint="default"/>
+        <w:sz w:val="20"/>
+      </w:rPr>
+    </w:lvl>
+    <w:lvl w:ilvl="6" w:tentative="1">
+      <w:start w:val="1"/>
+      <w:numFmt w:val="bullet"/>
+      <w:lvlText w:val=""/>
+      <w:lvlJc w:val="left"/>
+      <w:pPr>
+        <w:tabs>
+          <w:tab w:val="num" w:pos="5040"/>
+        </w:tabs>
+        <w:ind w:left="5040" w:hanging="360"/>
+      </w:pPr>
+      <w:rPr>
+        <w:rFonts w:ascii="Wingdings" w:hAnsi="Wingdings" w:hint="default"/>
+        <w:sz w:val="20"/>
+      </w:rPr>
+    </w:lvl>
+    <w:lvl w:ilvl="7" w:tentative="1">
+      <w:start w:val="1"/>
+      <w:numFmt w:val="bullet"/>
+      <w:lvlText w:val=""/>
+      <w:lvlJc w:val="left"/>
+      <w:pPr>
+        <w:tabs>
+          <w:tab w:val="num" w:pos="5760"/>
+        </w:tabs>
+        <w:ind w:left="5760" w:hanging="360"/>
+      </w:pPr>
+      <w:rPr>
+        <w:rFonts w:ascii="Wingdings" w:hAnsi="Wingdings" w:hint="default"/>
+        <w:sz w:val="20"/>
+      </w:rPr>
+    </w:lvl>
+    <w:lvl w:ilvl="8" w:tentative="1">
+      <w:start w:val="1"/>
+      <w:numFmt w:val="bullet"/>
+      <w:lvlText w:val=""/>
+      <w:lvlJc w:val="left"/>
+      <w:pPr>
+        <w:tabs>
+          <w:tab w:val="num" w:pos="6480"/>
+        </w:tabs>
+        <w:ind w:left="6480" w:hanging="360"/>
+      </w:pPr>
+      <w:rPr>
+        <w:rFonts w:ascii="Wingdings" w:hAnsi="Wingdings" w:hint="default"/>
+        <w:sz w:val="20"/>
+      </w:rPr>
+    </w:lvl>
+  </w:abstractNum>
+  <w:abstractNum w:abstractNumId="36" w15:restartNumberingAfterBreak="0">
     <w:nsid w:val="68484EBC"/>
     <w:multiLevelType w:val="multilevel"/>
     <w:tmpl w:val="745A3E36"/>
@@ -11276,7 +11123,7 @@
       </w:rPr>
     </w:lvl>
   </w:abstractNum>
-  <w:abstractNum w:abstractNumId="36" w15:restartNumberingAfterBreak="0">
+  <w:abstractNum w:abstractNumId="37" w15:restartNumberingAfterBreak="0">
     <w:nsid w:val="690A6D79"/>
     <w:multiLevelType w:val="multilevel"/>
     <w:tmpl w:val="F03237A8"/>
@@ -11425,7 +11272,7 @@
       </w:rPr>
     </w:lvl>
   </w:abstractNum>
-  <w:abstractNum w:abstractNumId="37" w15:restartNumberingAfterBreak="0">
+  <w:abstractNum w:abstractNumId="38" w15:restartNumberingAfterBreak="0">
     <w:nsid w:val="69791BFD"/>
     <w:multiLevelType w:val="multilevel"/>
     <w:tmpl w:val="D4020724"/>
@@ -11574,7 +11421,7 @@
       </w:rPr>
     </w:lvl>
   </w:abstractNum>
-  <w:abstractNum w:abstractNumId="38" w15:restartNumberingAfterBreak="0">
+  <w:abstractNum w:abstractNumId="39" w15:restartNumberingAfterBreak="0">
     <w:nsid w:val="6B1133BD"/>
     <w:multiLevelType w:val="multilevel"/>
     <w:tmpl w:val="37682008"/>
@@ -11723,7 +11570,7 @@
       </w:rPr>
     </w:lvl>
   </w:abstractNum>
-  <w:abstractNum w:abstractNumId="39" w15:restartNumberingAfterBreak="0">
+  <w:abstractNum w:abstractNumId="40" w15:restartNumberingAfterBreak="0">
     <w:nsid w:val="6D7876B7"/>
     <w:multiLevelType w:val="hybridMultilevel"/>
     <w:tmpl w:val="0BC85860"/>
@@ -11836,7 +11683,7 @@
       </w:rPr>
     </w:lvl>
   </w:abstractNum>
-  <w:abstractNum w:abstractNumId="40" w15:restartNumberingAfterBreak="0">
+  <w:abstractNum w:abstractNumId="41" w15:restartNumberingAfterBreak="0">
     <w:nsid w:val="6E1B4433"/>
     <w:multiLevelType w:val="multilevel"/>
     <w:tmpl w:val="17C8CE6C"/>
@@ -11985,7 +11832,7 @@
       </w:rPr>
     </w:lvl>
   </w:abstractNum>
-  <w:abstractNum w:abstractNumId="41" w15:restartNumberingAfterBreak="0">
+  <w:abstractNum w:abstractNumId="42" w15:restartNumberingAfterBreak="0">
     <w:nsid w:val="70257D60"/>
     <w:multiLevelType w:val="multilevel"/>
     <w:tmpl w:val="4168957E"/>
@@ -12134,7 +11981,7 @@
       </w:rPr>
     </w:lvl>
   </w:abstractNum>
-  <w:abstractNum w:abstractNumId="42" w15:restartNumberingAfterBreak="0">
+  <w:abstractNum w:abstractNumId="43" w15:restartNumberingAfterBreak="0">
     <w:nsid w:val="72851F6A"/>
     <w:multiLevelType w:val="multilevel"/>
     <w:tmpl w:val="A0D80722"/>
@@ -12283,7 +12130,7 @@
       </w:rPr>
     </w:lvl>
   </w:abstractNum>
-  <w:abstractNum w:abstractNumId="43" w15:restartNumberingAfterBreak="0">
+  <w:abstractNum w:abstractNumId="44" w15:restartNumberingAfterBreak="0">
     <w:nsid w:val="740F372F"/>
     <w:multiLevelType w:val="multilevel"/>
     <w:tmpl w:val="65A86C3E"/>
@@ -12432,7 +12279,7 @@
       </w:rPr>
     </w:lvl>
   </w:abstractNum>
-  <w:abstractNum w:abstractNumId="44" w15:restartNumberingAfterBreak="0">
+  <w:abstractNum w:abstractNumId="45" w15:restartNumberingAfterBreak="0">
     <w:nsid w:val="7BA956A9"/>
     <w:multiLevelType w:val="multilevel"/>
     <w:tmpl w:val="B3D2FB84"/>
@@ -12581,7 +12428,7 @@
       </w:rPr>
     </w:lvl>
   </w:abstractNum>
-  <w:abstractNum w:abstractNumId="45" w15:restartNumberingAfterBreak="0">
+  <w:abstractNum w:abstractNumId="46" w15:restartNumberingAfterBreak="0">
     <w:nsid w:val="7DD76761"/>
     <w:multiLevelType w:val="multilevel"/>
     <w:tmpl w:val="951E1DA0"/>
@@ -12730,7 +12577,7 @@
       </w:rPr>
     </w:lvl>
   </w:abstractNum>
-  <w:abstractNum w:abstractNumId="46" w15:restartNumberingAfterBreak="0">
+  <w:abstractNum w:abstractNumId="47" w15:restartNumberingAfterBreak="0">
     <w:nsid w:val="7FCA2BF5"/>
     <w:multiLevelType w:val="multilevel"/>
     <w:tmpl w:val="2ACAF73A"/>
@@ -12892,7 +12739,7 @@
     <w:abstractNumId w:val="11"/>
   </w:num>
   <w:num w:numId="5" w16cid:durableId="935134085">
-    <w:abstractNumId w:val="36"/>
+    <w:abstractNumId w:val="37"/>
   </w:num>
   <w:num w:numId="6" w16cid:durableId="1033650455">
     <w:abstractNumId w:val="1"/>
@@ -12904,7 +12751,7 @@
     <w:abstractNumId w:val="16"/>
   </w:num>
   <w:num w:numId="9" w16cid:durableId="1859198022">
-    <w:abstractNumId w:val="45"/>
+    <w:abstractNumId w:val="46"/>
   </w:num>
   <w:num w:numId="10" w16cid:durableId="2012364872">
     <w:abstractNumId w:val="31"/>
@@ -12919,7 +12766,7 @@
     <w:abstractNumId w:val="17"/>
   </w:num>
   <w:num w:numId="14" w16cid:durableId="1979408941">
-    <w:abstractNumId w:val="35"/>
+    <w:abstractNumId w:val="36"/>
   </w:num>
   <w:num w:numId="15" w16cid:durableId="1943563065">
     <w:abstractNumId w:val="18"/>
@@ -12934,7 +12781,7 @@
     <w:abstractNumId w:val="34"/>
   </w:num>
   <w:num w:numId="19" w16cid:durableId="2087217956">
-    <w:abstractNumId w:val="46"/>
+    <w:abstractNumId w:val="47"/>
   </w:num>
   <w:num w:numId="20" w16cid:durableId="1106388722">
     <w:abstractNumId w:val="12"/>
@@ -12943,7 +12790,7 @@
     <w:abstractNumId w:val="27"/>
   </w:num>
   <w:num w:numId="22" w16cid:durableId="2138520720">
-    <w:abstractNumId w:val="42"/>
+    <w:abstractNumId w:val="43"/>
   </w:num>
   <w:num w:numId="23" w16cid:durableId="602106780">
     <w:abstractNumId w:val="6"/>
@@ -12958,7 +12805,7 @@
     <w:abstractNumId w:val="22"/>
   </w:num>
   <w:num w:numId="27" w16cid:durableId="1445880101">
-    <w:abstractNumId w:val="40"/>
+    <w:abstractNumId w:val="41"/>
   </w:num>
   <w:num w:numId="28" w16cid:durableId="427847451">
     <w:abstractNumId w:val="0"/>
@@ -12979,10 +12826,10 @@
     <w:abstractNumId w:val="33"/>
   </w:num>
   <w:num w:numId="34" w16cid:durableId="934174765">
-    <w:abstractNumId w:val="39"/>
+    <w:abstractNumId w:val="40"/>
   </w:num>
   <w:num w:numId="35" w16cid:durableId="187791685">
-    <w:abstractNumId w:val="43"/>
+    <w:abstractNumId w:val="44"/>
   </w:num>
   <w:num w:numId="36" w16cid:durableId="397823109">
     <w:abstractNumId w:val="15"/>
@@ -12991,7 +12838,7 @@
     <w:abstractNumId w:val="23"/>
   </w:num>
   <w:num w:numId="38" w16cid:durableId="680546376">
-    <w:abstractNumId w:val="37"/>
+    <w:abstractNumId w:val="38"/>
   </w:num>
   <w:num w:numId="39" w16cid:durableId="1602488457">
     <w:abstractNumId w:val="7"/>
@@ -13003,13 +12850,13 @@
     <w:abstractNumId w:val="8"/>
   </w:num>
   <w:num w:numId="42" w16cid:durableId="540286776">
-    <w:abstractNumId w:val="38"/>
+    <w:abstractNumId w:val="39"/>
   </w:num>
   <w:num w:numId="43" w16cid:durableId="1386296616">
-    <w:abstractNumId w:val="41"/>
+    <w:abstractNumId w:val="42"/>
   </w:num>
   <w:num w:numId="44" w16cid:durableId="1456368181">
-    <w:abstractNumId w:val="44"/>
+    <w:abstractNumId w:val="45"/>
   </w:num>
   <w:num w:numId="45" w16cid:durableId="1200970305">
     <w:abstractNumId w:val="24"/>
@@ -13025,6 +12872,9 @@
   </w:num>
   <w:num w:numId="49" w16cid:durableId="960696741">
     <w:abstractNumId w:val="32"/>
+  </w:num>
+  <w:num w:numId="50" w16cid:durableId="49882981">
+    <w:abstractNumId w:val="35"/>
   </w:num>
   <w:numIdMacAtCleanup w:val="4"/>
 </w:numbering>
@@ -13656,7 +13506,6 @@
   <w:style w:type="character" w:default="1" w:styleId="DefaultParagraphFont">
     <w:name w:val="Default Paragraph Font"/>
     <w:uiPriority w:val="1"/>
-    <w:semiHidden/>
     <w:unhideWhenUsed/>
   </w:style>
   <w:style w:type="table" w:default="1" w:styleId="TableNormal">
@@ -14300,32 +14149,21 @@
 </file>
 
 <file path=customXml/item1.xml><?xml version="1.0" encoding="utf-8"?>
-<b:Sources xmlns:b="http://schemas.openxmlformats.org/officeDocument/2006/bibliography" xmlns="http://schemas.openxmlformats.org/officeDocument/2006/bibliography" SelectedStyle="\APASixthEditionOfficeOnline.xsl" StyleName="APA" Version="6">
-  <b:Source>
-    <b:Tag>Val20</b:Tag>
-    <b:SourceType>Book</b:SourceType>
-    <b:Guid>{E1C02184-638C-4510-BD9E-99EF181ECC84}</b:Guid>
-    <b:LCID>pt-PT</b:LCID>
-    <b:Author>
-      <b:Author>
-        <b:NameList>
-          <b:Person>
-            <b:Last>Valente</b:Last>
-            <b:First>Marco</b:First>
-            <b:Middle>Tulio</b:Middle>
-          </b:Person>
-        </b:NameList>
-      </b:Author>
-    </b:Author>
-    <b:Title>Engenharia de Software Moderna - Princípios e práticas para desenvolvimento de software com produtividade</b:Title>
-    <b:Year>2020</b:Year>
-    <b:Publisher>Independente</b:Publisher>
-    <b:RefOrder>1</b:RefOrder>
-  </b:Source>
-</b:Sources>
+<p:properties xmlns:p="http://schemas.microsoft.com/office/2006/metadata/properties" xmlns:xsi="http://www.w3.org/2001/XMLSchema-instance" xmlns:pc="http://schemas.microsoft.com/office/infopath/2007/PartnerControls">
+  <documentManagement/>
+</p:properties>
 </file>
 
 <file path=customXml/item2.xml><?xml version="1.0" encoding="utf-8"?>
+<?mso-contentType ?>
+<FormTemplates xmlns="http://schemas.microsoft.com/sharepoint/v3/contenttype/forms">
+  <Display>DocumentLibraryForm</Display>
+  <Edit>DocumentLibraryForm</Edit>
+  <New>DocumentLibraryForm</New>
+</FormTemplates>
+</file>
+
+<file path=customXml/item3.xml><?xml version="1.0" encoding="utf-8"?>
 <ct:contentTypeSchema xmlns:ct="http://schemas.microsoft.com/office/2006/metadata/contentType" xmlns:ma="http://schemas.microsoft.com/office/2006/metadata/properties/metaAttributes" ct:_="" ma:_="" ma:contentTypeName="Documento" ma:contentTypeID="0x0101003EE45D6B80272F40B371C818775728E0" ma:contentTypeVersion="5" ma:contentTypeDescription="Criar um novo documento." ma:contentTypeScope="" ma:versionID="f10aa0836d15af0d1050126a08b4add0">
   <xsd:schema xmlns:xsd="http://www.w3.org/2001/XMLSchema" xmlns:xs="http://www.w3.org/2001/XMLSchema" xmlns:p="http://schemas.microsoft.com/office/2006/metadata/properties" xmlns:ns3="30b5707d-6e1b-401c-81bf-193348b6cec5" targetNamespace="http://schemas.microsoft.com/office/2006/metadata/properties" ma:root="true" ma:fieldsID="940c2bf88534ba299b779d0fe57f7dec" ns3:_="">
     <xsd:import namespace="30b5707d-6e1b-401c-81bf-193348b6cec5"/>
@@ -14475,30 +14313,50 @@
 </ct:contentTypeSchema>
 </file>
 
-<file path=customXml/item3.xml><?xml version="1.0" encoding="utf-8"?>
-<?mso-contentType ?>
-<FormTemplates xmlns="http://schemas.microsoft.com/sharepoint/v3/contenttype/forms">
-  <Display>DocumentLibraryForm</Display>
-  <Edit>DocumentLibraryForm</Edit>
-  <New>DocumentLibraryForm</New>
-</FormTemplates>
-</file>
-
 <file path=customXml/item4.xml><?xml version="1.0" encoding="utf-8"?>
-<p:properties xmlns:p="http://schemas.microsoft.com/office/2006/metadata/properties" xmlns:xsi="http://www.w3.org/2001/XMLSchema-instance" xmlns:pc="http://schemas.microsoft.com/office/infopath/2007/PartnerControls">
-  <documentManagement/>
-</p:properties>
+<b:Sources xmlns:b="http://schemas.openxmlformats.org/officeDocument/2006/bibliography" xmlns="http://schemas.openxmlformats.org/officeDocument/2006/bibliography" SelectedStyle="\APASixthEditionOfficeOnline.xsl" StyleName="APA" Version="6">
+  <b:Source>
+    <b:Tag>Val20</b:Tag>
+    <b:SourceType>Book</b:SourceType>
+    <b:Guid>{E1C02184-638C-4510-BD9E-99EF181ECC84}</b:Guid>
+    <b:LCID>pt-PT</b:LCID>
+    <b:Author>
+      <b:Author>
+        <b:NameList>
+          <b:Person>
+            <b:Last>Valente</b:Last>
+            <b:First>Marco</b:First>
+            <b:Middle>Tulio</b:Middle>
+          </b:Person>
+        </b:NameList>
+      </b:Author>
+    </b:Author>
+    <b:Title>Engenharia de Software Moderna - Princípios e práticas para desenvolvimento de software com produtividade</b:Title>
+    <b:Year>2020</b:Year>
+    <b:Publisher>Independente</b:Publisher>
+    <b:RefOrder>1</b:RefOrder>
+  </b:Source>
+</b:Sources>
 </file>
 
 <file path=customXml/itemProps1.xml><?xml version="1.0" encoding="utf-8"?>
-<ds:datastoreItem xmlns:ds="http://schemas.openxmlformats.org/officeDocument/2006/customXml" ds:itemID="{6EB4A71D-DAAC-430E-A164-BCDF1628A4A7}">
+<ds:datastoreItem xmlns:ds="http://schemas.openxmlformats.org/officeDocument/2006/customXml" ds:itemID="{0C5F20BA-F502-49B5-AC96-0230518B2D52}">
   <ds:schemaRefs>
-    <ds:schemaRef ds:uri="http://schemas.openxmlformats.org/officeDocument/2006/bibliography"/>
+    <ds:schemaRef ds:uri="http://schemas.microsoft.com/office/2006/metadata/properties"/>
+    <ds:schemaRef ds:uri="http://schemas.microsoft.com/office/infopath/2007/PartnerControls"/>
   </ds:schemaRefs>
 </ds:datastoreItem>
 </file>
 
 <file path=customXml/itemProps2.xml><?xml version="1.0" encoding="utf-8"?>
+<ds:datastoreItem xmlns:ds="http://schemas.openxmlformats.org/officeDocument/2006/customXml" ds:itemID="{3303D505-A793-4C1B-8978-90CDC473DD93}">
+  <ds:schemaRefs>
+    <ds:schemaRef ds:uri="http://schemas.microsoft.com/sharepoint/v3/contenttype/forms"/>
+  </ds:schemaRefs>
+</ds:datastoreItem>
+</file>
+
+<file path=customXml/itemProps3.xml><?xml version="1.0" encoding="utf-8"?>
 <ds:datastoreItem xmlns:ds="http://schemas.openxmlformats.org/officeDocument/2006/customXml" ds:itemID="{5FE23720-B8B2-4561-9926-C014DE029EE6}">
   <ds:schemaRefs>
     <ds:schemaRef ds:uri="http://schemas.microsoft.com/office/2006/metadata/contentType"/>
@@ -14516,19 +14374,10 @@
 </ds:datastoreItem>
 </file>
 
-<file path=customXml/itemProps3.xml><?xml version="1.0" encoding="utf-8"?>
-<ds:datastoreItem xmlns:ds="http://schemas.openxmlformats.org/officeDocument/2006/customXml" ds:itemID="{3303D505-A793-4C1B-8978-90CDC473DD93}">
+<file path=customXml/itemProps4.xml><?xml version="1.0" encoding="utf-8"?>
+<ds:datastoreItem xmlns:ds="http://schemas.openxmlformats.org/officeDocument/2006/customXml" ds:itemID="{6EB4A71D-DAAC-430E-A164-BCDF1628A4A7}">
   <ds:schemaRefs>
-    <ds:schemaRef ds:uri="http://schemas.microsoft.com/sharepoint/v3/contenttype/forms"/>
-  </ds:schemaRefs>
-</ds:datastoreItem>
-</file>
-
-<file path=customXml/itemProps4.xml><?xml version="1.0" encoding="utf-8"?>
-<ds:datastoreItem xmlns:ds="http://schemas.openxmlformats.org/officeDocument/2006/customXml" ds:itemID="{0C5F20BA-F502-49B5-AC96-0230518B2D52}">
-  <ds:schemaRefs>
-    <ds:schemaRef ds:uri="http://schemas.microsoft.com/office/2006/metadata/properties"/>
-    <ds:schemaRef ds:uri="http://schemas.microsoft.com/office/infopath/2007/PartnerControls"/>
+    <ds:schemaRef ds:uri="http://schemas.openxmlformats.org/officeDocument/2006/bibliography"/>
   </ds:schemaRefs>
 </ds:datastoreItem>
 </file>
</xml_diff>